<commit_message>
Added link to wavgat instructions
</commit_message>
<xml_diff>
--- a/2019/BLUEsat Arduino Activity.docx
+++ b/2019/BLUEsat Arduino Activity.docx
@@ -502,9 +502,34 @@
         </w:numPr>
       </w:pPr>
       <w:r>
+        <w:t xml:space="preserve">If you are using a WAVGAT, go to this </w:t>
+      </w:r>
+      <w:hyperlink r:id="rId11" w:history="1">
+        <w:r>
+          <w:rPr>
+            <w:rStyle w:val="Hyperlink"/>
+          </w:rPr>
+          <w:t>page</w:t>
+        </w:r>
+      </w:hyperlink>
+      <w:r>
+        <w:t xml:space="preserve"> and find the WAVGAT section.</w:t>
+      </w:r>
+      <w:bookmarkStart w:id="0" w:name="_GoBack"/>
+      <w:bookmarkEnd w:id="0"/>
+    </w:p>
+    <w:p>
+      <w:pPr>
+        <w:pStyle w:val="ListParagraph"/>
+        <w:numPr>
+          <w:ilvl w:val="0"/>
+          <w:numId w:val="6"/>
+        </w:numPr>
+      </w:pPr>
+      <w:r>
         <w:t xml:space="preserve">Download the template code from </w:t>
       </w:r>
-      <w:hyperlink r:id="rId11" w:history="1">
+      <w:hyperlink r:id="rId12" w:history="1">
         <w:r>
           <w:rPr>
             <w:rStyle w:val="Hyperlink"/>
@@ -565,7 +590,7 @@
                     <pic:cNvPicPr/>
                   </pic:nvPicPr>
                   <pic:blipFill>
-                    <a:blip r:embed="rId12"/>
+                    <a:blip r:embed="rId13"/>
                     <a:stretch>
                       <a:fillRect/>
                     </a:stretch>
@@ -710,7 +735,7 @@
                     <pic:cNvPicPr/>
                   </pic:nvPicPr>
                   <pic:blipFill>
-                    <a:blip r:embed="rId13"/>
+                    <a:blip r:embed="rId14"/>
                     <a:stretch>
                       <a:fillRect/>
                     </a:stretch>
@@ -750,7 +775,7 @@
                     <pic:cNvPicPr/>
                   </pic:nvPicPr>
                   <pic:blipFill>
-                    <a:blip r:embed="rId14"/>
+                    <a:blip r:embed="rId15"/>
                     <a:stretch>
                       <a:fillRect/>
                     </a:stretch>
@@ -825,7 +850,7 @@
                     <pic:cNvPicPr/>
                   </pic:nvPicPr>
                   <pic:blipFill>
-                    <a:blip r:embed="rId15" cstate="print">
+                    <a:blip r:embed="rId16" cstate="print">
                       <a:extLst>
                         <a:ext uri="{28A0092B-C50C-407E-A947-70E740481C1C}">
                           <a14:useLocalDpi xmlns:a14="http://schemas.microsoft.com/office/drawing/2010/main" val="0"/>
@@ -987,7 +1012,7 @@
                     <pic:cNvPicPr/>
                   </pic:nvPicPr>
                   <pic:blipFill rotWithShape="1">
-                    <a:blip r:embed="rId16"/>
+                    <a:blip r:embed="rId17"/>
                     <a:srcRect b="26290"/>
                     <a:stretch/>
                   </pic:blipFill>
@@ -1091,8 +1116,6 @@
       </w:r>
     </w:p>
     <w:p>
-      <w:bookmarkStart w:id="0" w:name="_GoBack"/>
-      <w:bookmarkEnd w:id="0"/>
       <w:r>
         <w:t>The joystick has a button press pin on it</w:t>
       </w:r>
@@ -1121,12 +1144,12 @@
       </w:r>
     </w:p>
     <w:sectPr>
-      <w:headerReference w:type="even" r:id="rId17"/>
-      <w:headerReference w:type="default" r:id="rId18"/>
-      <w:footerReference w:type="even" r:id="rId19"/>
-      <w:footerReference w:type="default" r:id="rId20"/>
-      <w:headerReference w:type="first" r:id="rId21"/>
-      <w:footerReference w:type="first" r:id="rId22"/>
+      <w:headerReference w:type="even" r:id="rId18"/>
+      <w:headerReference w:type="default" r:id="rId19"/>
+      <w:footerReference w:type="even" r:id="rId20"/>
+      <w:footerReference w:type="default" r:id="rId21"/>
+      <w:headerReference w:type="first" r:id="rId22"/>
+      <w:footerReference w:type="first" r:id="rId23"/>
       <w:pgSz w:w="11906" w:h="16838"/>
       <w:pgMar w:top="720" w:right="720" w:bottom="720" w:left="720" w:header="708" w:footer="708" w:gutter="0"/>
       <w:cols w:space="708"/>
@@ -3161,7 +3184,7 @@
 </file>
 
 <file path=customXml/itemProps1.xml><?xml version="1.0" encoding="utf-8"?>
-<ds:datastoreItem xmlns:ds="http://schemas.openxmlformats.org/officeDocument/2006/customXml" ds:itemID="{34F38DEF-1033-4F24-9BBB-50C4576E5A4D}">
+<ds:datastoreItem xmlns:ds="http://schemas.openxmlformats.org/officeDocument/2006/customXml" ds:itemID="{BB18B12C-BDE6-4B64-9012-E4A920B4AC6B}">
   <ds:schemaRefs>
     <ds:schemaRef ds:uri="http://schemas.openxmlformats.org/officeDocument/2006/bibliography"/>
   </ds:schemaRefs>

</xml_diff>